<commit_message>
finalized edits for common css and usert story 3 page
</commit_message>
<xml_diff>
--- a/userstory3_d3/Graph_guidance_label.docx
+++ b/userstory3_d3/Graph_guidance_label.docx
@@ -266,8 +266,6 @@
         </w:rPr>
         <w:t>foreigners</w:t>
       </w:r>
-      <w:bookmarkStart w:id="0" w:name="_GoBack"/>
-      <w:bookmarkEnd w:id="0"/>
       <w:r>
         <w:rPr>
           <w:rFonts w:ascii="Times New Roman" w:hAnsi="Times New Roman" w:cs="Times New Roman"/>
@@ -278,11 +276,6 @@
     </w:p>
     <w:p>
       <w:pPr>
-        <w:pStyle w:val="ListParagraph"/>
-        <w:numPr>
-          <w:ilvl w:val="0"/>
-          <w:numId w:val="2"/>
-        </w:numPr>
         <w:rPr>
           <w:rFonts w:ascii="Times New Roman" w:hAnsi="Times New Roman" w:cs="Times New Roman"/>
           <w:color w:val="404040" w:themeColor="text1" w:themeTint="BF"/>
@@ -342,14 +335,21 @@
           <w:rFonts w:ascii="Times New Roman" w:hAnsi="Times New Roman" w:cs="Times New Roman"/>
           <w:color w:val="404040" w:themeColor="text1" w:themeTint="BF"/>
         </w:rPr>
-        <w:t xml:space="preserve">border (65), </w:t>
-      </w:r>
-      <w:r>
-        <w:rPr>
-          <w:rFonts w:ascii="Times New Roman" w:hAnsi="Times New Roman" w:cs="Times New Roman"/>
-          <w:color w:val="404040" w:themeColor="text1" w:themeTint="BF"/>
-        </w:rPr>
-        <w:t xml:space="preserve">[or </w:t>
+        <w:t>border (65), in comparison to the wall (4)</w:t>
+      </w:r>
+      <w:r>
+        <w:rPr>
+          <w:rFonts w:ascii="Times New Roman" w:hAnsi="Times New Roman" w:cs="Times New Roman"/>
+          <w:color w:val="404040" w:themeColor="text1" w:themeTint="BF"/>
+        </w:rPr>
+        <w:t xml:space="preserve">.  </w:t>
+      </w:r>
+      <w:r>
+        <w:rPr>
+          <w:rFonts w:ascii="Times New Roman" w:hAnsi="Times New Roman" w:cs="Times New Roman"/>
+          <w:color w:val="404040" w:themeColor="text1" w:themeTint="BF"/>
+        </w:rPr>
+        <w:t xml:space="preserve">The difference in volume </w:t>
       </w:r>
       <w:r>
         <w:rPr>
@@ -358,7 +358,7 @@
           <w:sz w:val="24"/>
           <w:szCs w:val="24"/>
         </w:rPr>
-        <w:t xml:space="preserve">which suggests that the topic </w:t>
+        <w:t>suggests that the topic succeeded at attracting media attention and exciting the Republican base</w:t>
       </w:r>
       <w:r>
         <w:rPr>
@@ -367,7 +367,14 @@
           <w:sz w:val="24"/>
           <w:szCs w:val="24"/>
         </w:rPr>
-        <w:t>succeeded</w:t>
+        <w:t>.</w:t>
+      </w:r>
+      <w:r>
+        <w:rPr>
+          <w:rFonts w:ascii="Times New Roman" w:hAnsi="Times New Roman" w:cs="Times New Roman"/>
+          <w:color w:val="404040" w:themeColor="text1" w:themeTint="BF"/>
+        </w:rPr>
+        <w:t xml:space="preserve"> </w:t>
       </w:r>
       <w:r>
         <w:rPr>
@@ -376,50 +383,7 @@
           <w:sz w:val="24"/>
           <w:szCs w:val="24"/>
         </w:rPr>
-        <w:t xml:space="preserve"> at attracting media attention and exciting the Republican base</w:t>
-      </w:r>
-      <w:r>
-        <w:rPr>
-          <w:rFonts w:ascii="Times New Roman" w:hAnsi="Times New Roman" w:cs="Times New Roman"/>
-          <w:color w:val="404040" w:themeColor="text1" w:themeTint="BF"/>
-        </w:rPr>
-        <w:t xml:space="preserve">] </w:t>
-      </w:r>
-      <w:r>
-        <w:rPr>
-          <w:rFonts w:ascii="Times New Roman" w:hAnsi="Times New Roman" w:cs="Times New Roman"/>
-          <w:color w:val="404040" w:themeColor="text1" w:themeTint="BF"/>
-        </w:rPr>
-        <w:t>in comparison to the wall (4)</w:t>
-      </w:r>
-      <w:r>
-        <w:rPr>
-          <w:rFonts w:ascii="Times New Roman" w:hAnsi="Times New Roman" w:cs="Times New Roman"/>
-          <w:color w:val="404040" w:themeColor="text1" w:themeTint="BF"/>
-        </w:rPr>
-        <w:t>.  This suggests</w:t>
-      </w:r>
-      <w:r>
-        <w:rPr>
-          <w:rFonts w:ascii="Times New Roman" w:hAnsi="Times New Roman" w:cs="Times New Roman"/>
-          <w:color w:val="404040" w:themeColor="text1" w:themeTint="BF"/>
-        </w:rPr>
-        <w:t xml:space="preserve"> his preferred talking point around the wall is in reference to those crossing it and that these references are favorable to exciting his base.  [</w:t>
-      </w:r>
-      <w:proofErr w:type="gramStart"/>
-      <w:r>
-        <w:rPr>
-          <w:rFonts w:ascii="Times New Roman" w:hAnsi="Times New Roman" w:cs="Times New Roman"/>
-          <w:color w:val="404040" w:themeColor="text1" w:themeTint="BF"/>
-        </w:rPr>
-        <w:t>ADD]</w:t>
-      </w:r>
-      <w:r>
-        <w:rPr>
-          <w:rFonts w:ascii="Times New Roman" w:hAnsi="Times New Roman" w:cs="Times New Roman"/>
-          <w:color w:val="404040" w:themeColor="text1" w:themeTint="BF"/>
-        </w:rPr>
-        <w:t xml:space="preserve">  </w:t>
+        <w:t xml:space="preserve">Nevertheless, at this point, the stress on </w:t>
       </w:r>
       <w:r>
         <w:rPr>
@@ -428,9 +392,8 @@
           <w:sz w:val="24"/>
           <w:szCs w:val="24"/>
         </w:rPr>
-        <w:t>Nevertheless</w:t>
-      </w:r>
-      <w:proofErr w:type="gramEnd"/>
+        <w:t>“</w:t>
+      </w:r>
       <w:r>
         <w:rPr>
           <w:rFonts w:ascii="Arial" w:eastAsia="Times New Roman" w:hAnsi="Arial" w:cs="Arial"/>
@@ -438,7 +401,7 @@
           <w:sz w:val="24"/>
           <w:szCs w:val="24"/>
         </w:rPr>
-        <w:t xml:space="preserve">, at this point, the stress on the “wall” </w:t>
+        <w:t xml:space="preserve">the wall” via twitter as a </w:t>
       </w:r>
       <w:r>
         <w:rPr>
@@ -447,7 +410,7 @@
           <w:sz w:val="24"/>
           <w:szCs w:val="24"/>
         </w:rPr>
-        <w:t xml:space="preserve">via twitter as a channel </w:t>
+        <w:t xml:space="preserve">communication </w:t>
       </w:r>
       <w:r>
         <w:rPr>
@@ -456,16 +419,11 @@
           <w:sz w:val="24"/>
           <w:szCs w:val="24"/>
         </w:rPr>
-        <w:t>was minimal (only 2 tweets in June, and 4 in July).</w:t>
+        <w:t>channel was minimal (only 2 tweets in June, and 4 in July).</w:t>
       </w:r>
     </w:p>
     <w:p>
       <w:pPr>
-        <w:pStyle w:val="ListParagraph"/>
-        <w:numPr>
-          <w:ilvl w:val="0"/>
-          <w:numId w:val="2"/>
-        </w:numPr>
         <w:rPr>
           <w:rFonts w:ascii="Times New Roman" w:hAnsi="Times New Roman" w:cs="Times New Roman"/>
           <w:color w:val="404040" w:themeColor="text1" w:themeTint="BF"/>
@@ -481,40 +439,54 @@
     </w:p>
     <w:p>
       <w:pPr>
-        <w:pStyle w:val="ListParagraph"/>
-        <w:numPr>
-          <w:ilvl w:val="0"/>
-          <w:numId w:val="2"/>
-        </w:numPr>
-        <w:rPr>
-          <w:rFonts w:ascii="Times New Roman" w:hAnsi="Times New Roman" w:cs="Times New Roman"/>
-          <w:color w:val="404040" w:themeColor="text1" w:themeTint="BF"/>
-        </w:rPr>
-      </w:pPr>
-      <w:r>
-        <w:rPr>
-          <w:rFonts w:ascii="Times New Roman" w:hAnsi="Times New Roman" w:cs="Times New Roman"/>
-          <w:color w:val="404040" w:themeColor="text1" w:themeTint="BF"/>
-        </w:rPr>
-        <w:t xml:space="preserve">December 2018 and January 2019: </w:t>
-      </w:r>
-      <w:r>
-        <w:rPr>
-          <w:rFonts w:ascii="Times New Roman" w:hAnsi="Times New Roman" w:cs="Times New Roman"/>
-          <w:color w:val="404040" w:themeColor="text1" w:themeTint="BF"/>
-        </w:rPr>
-        <w:t xml:space="preserve">[NEED TO ADD AN INSIGHT] </w:t>
-      </w:r>
-    </w:p>
-    <w:p>
-      <w:pPr>
-        <w:spacing w:after="0" w:line="240" w:lineRule="auto"/>
         <w:rPr>
           <w:rFonts w:ascii="Times New Roman" w:eastAsia="Times New Roman" w:hAnsi="Times New Roman" w:cs="Times New Roman"/>
           <w:sz w:val="24"/>
           <w:szCs w:val="24"/>
         </w:rPr>
       </w:pPr>
+      <w:r>
+        <w:rPr>
+          <w:rFonts w:ascii="Times New Roman" w:hAnsi="Times New Roman" w:cs="Times New Roman"/>
+          <w:color w:val="404040" w:themeColor="text1" w:themeTint="BF"/>
+        </w:rPr>
+        <w:t>December 2018 and January 2019:</w:t>
+      </w:r>
+      <w:r>
+        <w:rPr>
+          <w:rFonts w:ascii="Times New Roman" w:hAnsi="Times New Roman" w:cs="Times New Roman"/>
+          <w:color w:val="404040" w:themeColor="text1" w:themeTint="BF"/>
+        </w:rPr>
+        <w:t xml:space="preserve"> This increasing trend reached fever-pitch in just the last two months around the decision to shut down the U.S. government over demands for congressional approval to fund a boarder wall.  For the first time since Trump began his campaign for the wall and </w:t>
+      </w:r>
+      <w:r>
+        <w:rPr>
+          <w:rFonts w:ascii="Times New Roman" w:hAnsi="Times New Roman" w:cs="Times New Roman"/>
+          <w:color w:val="404040" w:themeColor="text1" w:themeTint="BF"/>
+        </w:rPr>
+        <w:t xml:space="preserve">against </w:t>
+      </w:r>
+      <w:r>
+        <w:rPr>
+          <w:rFonts w:ascii="Times New Roman" w:hAnsi="Times New Roman" w:cs="Times New Roman"/>
+          <w:color w:val="404040" w:themeColor="text1" w:themeTint="BF"/>
+        </w:rPr>
+        <w:t>the people arriving at the U.S border, tweets about the wall (50) almost match tweets about migration (59) in December 2018.</w:t>
+      </w:r>
+      <w:r>
+        <w:rPr>
+          <w:rFonts w:ascii="Times New Roman" w:hAnsi="Times New Roman" w:cs="Times New Roman"/>
+          <w:color w:val="404040" w:themeColor="text1" w:themeTint="BF"/>
+        </w:rPr>
+        <w:t xml:space="preserve">  </w:t>
+      </w:r>
+      <w:r>
+        <w:rPr>
+          <w:rFonts w:ascii="Times New Roman" w:hAnsi="Times New Roman" w:cs="Times New Roman"/>
+          <w:color w:val="404040" w:themeColor="text1" w:themeTint="BF"/>
+        </w:rPr>
+        <w:t>For</w:t>
+      </w:r>
       <w:r>
         <w:rPr>
           <w:rFonts w:ascii="Arial" w:eastAsia="Times New Roman" w:hAnsi="Arial" w:cs="Arial"/>
@@ -522,8 +494,19 @@
           <w:sz w:val="24"/>
           <w:szCs w:val="24"/>
         </w:rPr>
-        <w:t>It is until recent days that Trump’s conversation on migration issues became dominated by the discussion of the wall, as for every 100 tweets addressing migration, at least half of them mention the “wall.”</w:t>
-      </w:r>
+        <w:t xml:space="preserve"> every 100 tweets addressing migration, at least half of them mention the “wall.”</w:t>
+      </w:r>
+      <w:r>
+        <w:rPr>
+          <w:rFonts w:ascii="Arial" w:eastAsia="Times New Roman" w:hAnsi="Arial" w:cs="Arial"/>
+          <w:color w:val="000000"/>
+          <w:sz w:val="24"/>
+          <w:szCs w:val="24"/>
+        </w:rPr>
+        <w:t xml:space="preserve">  Overall, Trump’s focus on tweeting about migration suggests that </w:t>
+      </w:r>
+      <w:bookmarkStart w:id="0" w:name="_GoBack"/>
+      <w:bookmarkEnd w:id="0"/>
     </w:p>
     <w:p>
       <w:pPr>

</xml_diff>

<commit_message>
changes to user story 3 finalizing analysis
</commit_message>
<xml_diff>
--- a/userstory3_d3/Graph_guidance_label.docx
+++ b/userstory3_d3/Graph_guidance_label.docx
@@ -440,61 +440,53 @@
     <w:p>
       <w:pPr>
         <w:rPr>
-          <w:rFonts w:ascii="Times New Roman" w:eastAsia="Times New Roman" w:hAnsi="Times New Roman" w:cs="Times New Roman"/>
-          <w:sz w:val="24"/>
-          <w:szCs w:val="24"/>
-        </w:rPr>
-      </w:pPr>
-      <w:r>
-        <w:rPr>
-          <w:rFonts w:ascii="Times New Roman" w:hAnsi="Times New Roman" w:cs="Times New Roman"/>
-          <w:color w:val="404040" w:themeColor="text1" w:themeTint="BF"/>
-        </w:rPr>
-        <w:t>December 2018 and January 2019:</w:t>
-      </w:r>
-      <w:r>
-        <w:rPr>
-          <w:rFonts w:ascii="Times New Roman" w:hAnsi="Times New Roman" w:cs="Times New Roman"/>
-          <w:color w:val="404040" w:themeColor="text1" w:themeTint="BF"/>
-        </w:rPr>
-        <w:t xml:space="preserve"> This increasing trend reached fever-pitch in just the last two months around the decision to shut down the U.S. government over demands for congressional approval to fund a boarder wall.  For the first time since Trump began his campaign for the wall and </w:t>
-      </w:r>
-      <w:r>
-        <w:rPr>
-          <w:rFonts w:ascii="Times New Roman" w:hAnsi="Times New Roman" w:cs="Times New Roman"/>
-          <w:color w:val="404040" w:themeColor="text1" w:themeTint="BF"/>
-        </w:rPr>
-        <w:t xml:space="preserve">against </w:t>
-      </w:r>
-      <w:r>
-        <w:rPr>
-          <w:rFonts w:ascii="Times New Roman" w:hAnsi="Times New Roman" w:cs="Times New Roman"/>
-          <w:color w:val="404040" w:themeColor="text1" w:themeTint="BF"/>
-        </w:rPr>
-        <w:t>the people arriving at the U.S border, tweets about the wall (50) almost match tweets about migration (59) in December 2018.</w:t>
-      </w:r>
-      <w:r>
-        <w:rPr>
-          <w:rFonts w:ascii="Times New Roman" w:hAnsi="Times New Roman" w:cs="Times New Roman"/>
-          <w:color w:val="404040" w:themeColor="text1" w:themeTint="BF"/>
-        </w:rPr>
-        <w:t xml:space="preserve">  </w:t>
-      </w:r>
-      <w:r>
-        <w:rPr>
-          <w:rFonts w:ascii="Times New Roman" w:hAnsi="Times New Roman" w:cs="Times New Roman"/>
-          <w:color w:val="404040" w:themeColor="text1" w:themeTint="BF"/>
-        </w:rPr>
-        <w:t>For</w:t>
-      </w:r>
-      <w:r>
-        <w:rPr>
           <w:rFonts w:ascii="Arial" w:eastAsia="Times New Roman" w:hAnsi="Arial" w:cs="Arial"/>
           <w:color w:val="000000"/>
           <w:sz w:val="24"/>
           <w:szCs w:val="24"/>
         </w:rPr>
-        <w:t xml:space="preserve"> every 100 tweets addressing migration, at least half of them mention the “wall.”</w:t>
+      </w:pPr>
+      <w:r>
+        <w:rPr>
+          <w:rFonts w:ascii="Times New Roman" w:hAnsi="Times New Roman" w:cs="Times New Roman"/>
+          <w:color w:val="404040" w:themeColor="text1" w:themeTint="BF"/>
+        </w:rPr>
+        <w:t>December 2018 and January 2019:</w:t>
+      </w:r>
+      <w:r>
+        <w:rPr>
+          <w:rFonts w:ascii="Times New Roman" w:hAnsi="Times New Roman" w:cs="Times New Roman"/>
+          <w:color w:val="404040" w:themeColor="text1" w:themeTint="BF"/>
+        </w:rPr>
+        <w:t xml:space="preserve"> This increasing trend reached fever-pitch in just the last two months around the decision to shut down the U.S. government over demands for congressional approval to fund a boarder wall.  For the first time since Trump began his campaign for the wall and </w:t>
+      </w:r>
+      <w:r>
+        <w:rPr>
+          <w:rFonts w:ascii="Times New Roman" w:hAnsi="Times New Roman" w:cs="Times New Roman"/>
+          <w:color w:val="404040" w:themeColor="text1" w:themeTint="BF"/>
+        </w:rPr>
+        <w:t xml:space="preserve">against </w:t>
+      </w:r>
+      <w:r>
+        <w:rPr>
+          <w:rFonts w:ascii="Times New Roman" w:hAnsi="Times New Roman" w:cs="Times New Roman"/>
+          <w:color w:val="404040" w:themeColor="text1" w:themeTint="BF"/>
+        </w:rPr>
+        <w:t>the people arriving at the U.S border, tweets about the wall (50) almost match tweets about migration (59) in December 2018.</w:t>
+      </w:r>
+      <w:r>
+        <w:rPr>
+          <w:rFonts w:ascii="Times New Roman" w:hAnsi="Times New Roman" w:cs="Times New Roman"/>
+          <w:color w:val="404040" w:themeColor="text1" w:themeTint="BF"/>
+        </w:rPr>
+        <w:t xml:space="preserve">  </w:t>
+      </w:r>
+      <w:r>
+        <w:rPr>
+          <w:rFonts w:ascii="Times New Roman" w:hAnsi="Times New Roman" w:cs="Times New Roman"/>
+          <w:color w:val="404040" w:themeColor="text1" w:themeTint="BF"/>
+        </w:rPr>
+        <w:t>For</w:t>
       </w:r>
       <w:r>
         <w:rPr>
@@ -503,10 +495,114 @@
           <w:sz w:val="24"/>
           <w:szCs w:val="24"/>
         </w:rPr>
-        <w:t xml:space="preserve">  Overall, Trump’s focus on tweeting about migration suggests that </w:t>
+        <w:t xml:space="preserve"> every 100 tweets addressing migration, at least half of them mention the “wall.”</w:t>
+      </w:r>
+      <w:r>
+        <w:rPr>
+          <w:rFonts w:ascii="Arial" w:eastAsia="Times New Roman" w:hAnsi="Arial" w:cs="Arial"/>
+          <w:color w:val="000000"/>
+          <w:sz w:val="24"/>
+          <w:szCs w:val="24"/>
+        </w:rPr>
+        <w:t xml:space="preserve">  Overall, Trump’s focus o</w:t>
+      </w:r>
+      <w:r>
+        <w:rPr>
+          <w:rFonts w:ascii="Arial" w:eastAsia="Times New Roman" w:hAnsi="Arial" w:cs="Arial"/>
+          <w:color w:val="000000"/>
+          <w:sz w:val="24"/>
+          <w:szCs w:val="24"/>
+        </w:rPr>
+        <w:t>f</w:t>
+      </w:r>
+      <w:r>
+        <w:rPr>
+          <w:rFonts w:ascii="Arial" w:eastAsia="Times New Roman" w:hAnsi="Arial" w:cs="Arial"/>
+          <w:color w:val="000000"/>
+          <w:sz w:val="24"/>
+          <w:szCs w:val="24"/>
+        </w:rPr>
+        <w:t xml:space="preserve"> tweeting about migration</w:t>
+      </w:r>
+      <w:r>
+        <w:rPr>
+          <w:rFonts w:ascii="Arial" w:eastAsia="Times New Roman" w:hAnsi="Arial" w:cs="Arial"/>
+          <w:color w:val="000000"/>
+          <w:sz w:val="24"/>
+          <w:szCs w:val="24"/>
+        </w:rPr>
+        <w:t xml:space="preserve"> confirm what analysts have observed throughout this time on the campaign trail and in office</w:t>
+      </w:r>
+      <w:r>
+        <w:rPr>
+          <w:rFonts w:ascii="Arial" w:eastAsia="Times New Roman" w:hAnsi="Arial" w:cs="Arial"/>
+          <w:color w:val="000000"/>
+          <w:sz w:val="24"/>
+          <w:szCs w:val="24"/>
+        </w:rPr>
+        <w:t>--</w:t>
+      </w:r>
+      <w:r>
+        <w:rPr>
+          <w:rFonts w:ascii="Arial" w:eastAsia="Times New Roman" w:hAnsi="Arial" w:cs="Arial"/>
+          <w:color w:val="000000"/>
+          <w:sz w:val="24"/>
+          <w:szCs w:val="24"/>
+        </w:rPr>
+        <w:t xml:space="preserve"> his strategy </w:t>
+      </w:r>
+      <w:r>
+        <w:rPr>
+          <w:rFonts w:ascii="Arial" w:eastAsia="Times New Roman" w:hAnsi="Arial" w:cs="Arial"/>
+          <w:color w:val="000000"/>
+          <w:sz w:val="24"/>
+          <w:szCs w:val="24"/>
+        </w:rPr>
+        <w:t>for the wall is also fueled by focusing on those who reach the boarder.</w:t>
+      </w:r>
+    </w:p>
+    <w:p>
+      <w:pPr>
+        <w:rPr>
+          <w:rFonts w:ascii="Times New Roman" w:eastAsia="Times New Roman" w:hAnsi="Times New Roman" w:cs="Times New Roman"/>
+          <w:sz w:val="24"/>
+          <w:szCs w:val="24"/>
+        </w:rPr>
+      </w:pPr>
+      <w:r>
+        <w:rPr>
+          <w:rFonts w:ascii="Times New Roman" w:eastAsia="Times New Roman" w:hAnsi="Times New Roman" w:cs="Times New Roman"/>
+          <w:sz w:val="24"/>
+          <w:szCs w:val="24"/>
+        </w:rPr>
+        <w:t xml:space="preserve">Checkout our methodology on migration terms for this </w:t>
+      </w:r>
+      <w:r>
+        <w:rPr>
+          <w:rFonts w:ascii="Times New Roman" w:eastAsia="Times New Roman" w:hAnsi="Times New Roman" w:cs="Times New Roman"/>
+          <w:sz w:val="24"/>
+          <w:szCs w:val="24"/>
+        </w:rPr>
+        <w:t>visualization</w:t>
+      </w:r>
+      <w:r>
+        <w:rPr>
+          <w:rFonts w:ascii="Times New Roman" w:eastAsia="Times New Roman" w:hAnsi="Times New Roman" w:cs="Times New Roman"/>
+          <w:sz w:val="24"/>
+          <w:szCs w:val="24"/>
+        </w:rPr>
+        <w:t>.</w:t>
       </w:r>
       <w:bookmarkStart w:id="0" w:name="_GoBack"/>
       <w:bookmarkEnd w:id="0"/>
+      <w:r>
+        <w:rPr>
+          <w:rFonts w:ascii="Times New Roman" w:eastAsia="Times New Roman" w:hAnsi="Times New Roman" w:cs="Times New Roman"/>
+          <w:sz w:val="24"/>
+          <w:szCs w:val="24"/>
+        </w:rPr>
+        <w:t xml:space="preserve"> </w:t>
+      </w:r>
     </w:p>
     <w:p>
       <w:pPr>

</xml_diff>